<commit_message>
Completed the UI of admin's  users screen
</commit_message>
<xml_diff>
--- a/Project-Portfolio.docx
+++ b/Project-Portfolio.docx
@@ -613,15 +613,7 @@
           <w:sz w:val="20"/>
           <w:szCs w:val="20"/>
         </w:rPr>
-        <w:t>aking</w:t>
-      </w:r>
-      <w:r>
-        <w:rPr>
-          <w:rFonts w:ascii="Lucida Console" w:hAnsi="Lucida Console"/>
-          <w:sz w:val="20"/>
-          <w:szCs w:val="20"/>
-        </w:rPr>
-        <w:t xml:space="preserve"> the UI </w:t>
+        <w:t xml:space="preserve">aking the UI </w:t>
       </w:r>
     </w:p>
     <w:p>
@@ -938,15 +930,7 @@
           <w:sz w:val="20"/>
           <w:szCs w:val="20"/>
         </w:rPr>
-        <w:t xml:space="preserve">Main screen for </w:t>
-      </w:r>
-      <w:r>
-        <w:rPr>
-          <w:rFonts w:ascii="Lucida Console" w:hAnsi="Lucida Console"/>
-          <w:sz w:val="20"/>
-          <w:szCs w:val="20"/>
-        </w:rPr>
-        <w:t>cashier</w:t>
+        <w:t>Main screen for cashier</w:t>
       </w:r>
       <w:r>
         <w:rPr>
@@ -1028,15 +1012,7 @@
           <w:sz w:val="20"/>
           <w:szCs w:val="20"/>
         </w:rPr>
-        <w:t xml:space="preserve">Main screen for </w:t>
-      </w:r>
-      <w:r>
-        <w:rPr>
-          <w:rFonts w:ascii="Lucida Console" w:hAnsi="Lucida Console"/>
-          <w:sz w:val="20"/>
-          <w:szCs w:val="20"/>
-        </w:rPr>
-        <w:t>storage manager</w:t>
+        <w:t>Main screen for storage manager</w:t>
       </w:r>
       <w:r>
         <w:rPr>
@@ -1659,15 +1635,15 @@
         </w:numPr>
         <w:rPr>
           <w:rFonts w:ascii="Lucida Console" w:hAnsi="Lucida Console"/>
-          <w:sz w:val="20"/>
-          <w:szCs w:val="20"/>
-        </w:rPr>
-      </w:pPr>
-      <w:r>
-        <w:rPr>
-          <w:rFonts w:ascii="Lucida Console" w:hAnsi="Lucida Console"/>
-          <w:sz w:val="20"/>
-          <w:szCs w:val="20"/>
+          <w:sz w:val="18"/>
+          <w:szCs w:val="18"/>
+        </w:rPr>
+      </w:pPr>
+      <w:r>
+        <w:rPr>
+          <w:rFonts w:ascii="Lucida Console" w:hAnsi="Lucida Console"/>
+          <w:sz w:val="18"/>
+          <w:szCs w:val="18"/>
         </w:rPr>
         <w:t>Users (</w:t>
       </w:r>
@@ -1676,8 +1652,8 @@
           <w:rFonts w:ascii="Lucida Console" w:hAnsi="Lucida Console"/>
           <w:b/>
           <w:bCs/>
-          <w:sz w:val="20"/>
-          <w:szCs w:val="20"/>
+          <w:sz w:val="18"/>
+          <w:szCs w:val="18"/>
           <w:u w:val="single"/>
         </w:rPr>
         <w:t>ID</w:t>
@@ -1685,8 +1661,8 @@
       <w:r>
         <w:rPr>
           <w:rFonts w:ascii="Lucida Console" w:hAnsi="Lucida Console"/>
-          <w:sz w:val="20"/>
-          <w:szCs w:val="20"/>
+          <w:sz w:val="18"/>
+          <w:szCs w:val="18"/>
         </w:rPr>
         <w:t xml:space="preserve">, </w:t>
       </w:r>
@@ -1694,8 +1670,8 @@
       <w:r>
         <w:rPr>
           <w:rFonts w:ascii="Lucida Console" w:hAnsi="Lucida Console"/>
-          <w:sz w:val="20"/>
-          <w:szCs w:val="20"/>
+          <w:sz w:val="18"/>
+          <w:szCs w:val="18"/>
         </w:rPr>
         <w:t>first_name</w:t>
       </w:r>
@@ -1703,8 +1679,8 @@
       <w:r>
         <w:rPr>
           <w:rFonts w:ascii="Lucida Console" w:hAnsi="Lucida Console"/>
-          <w:sz w:val="20"/>
-          <w:szCs w:val="20"/>
+          <w:sz w:val="18"/>
+          <w:szCs w:val="18"/>
         </w:rPr>
         <w:t xml:space="preserve">, </w:t>
       </w:r>
@@ -1712,8 +1688,8 @@
       <w:r>
         <w:rPr>
           <w:rFonts w:ascii="Lucida Console" w:hAnsi="Lucida Console"/>
-          <w:sz w:val="20"/>
-          <w:szCs w:val="20"/>
+          <w:sz w:val="18"/>
+          <w:szCs w:val="18"/>
         </w:rPr>
         <w:t>last_name</w:t>
       </w:r>
@@ -1721,8 +1697,8 @@
       <w:r>
         <w:rPr>
           <w:rFonts w:ascii="Lucida Console" w:hAnsi="Lucida Console"/>
-          <w:sz w:val="20"/>
-          <w:szCs w:val="20"/>
+          <w:sz w:val="18"/>
+          <w:szCs w:val="18"/>
         </w:rPr>
         <w:t>, password, email, type)</w:t>
       </w:r>
@@ -1736,15 +1712,15 @@
         </w:numPr>
         <w:rPr>
           <w:rFonts w:ascii="Lucida Console" w:hAnsi="Lucida Console"/>
-          <w:sz w:val="20"/>
-          <w:szCs w:val="20"/>
-        </w:rPr>
-      </w:pPr>
-      <w:r>
-        <w:rPr>
-          <w:rFonts w:ascii="Lucida Console" w:hAnsi="Lucida Console"/>
-          <w:sz w:val="20"/>
-          <w:szCs w:val="20"/>
+          <w:sz w:val="18"/>
+          <w:szCs w:val="18"/>
+        </w:rPr>
+      </w:pPr>
+      <w:r>
+        <w:rPr>
+          <w:rFonts w:ascii="Lucida Console" w:hAnsi="Lucida Console"/>
+          <w:sz w:val="18"/>
+          <w:szCs w:val="18"/>
         </w:rPr>
         <w:t xml:space="preserve">Transactions (ID, amount, </w:t>
       </w:r>
@@ -1752,8 +1728,8 @@
       <w:r>
         <w:rPr>
           <w:rFonts w:ascii="Lucida Console" w:hAnsi="Lucida Console"/>
-          <w:sz w:val="20"/>
-          <w:szCs w:val="20"/>
+          <w:sz w:val="18"/>
+          <w:szCs w:val="18"/>
         </w:rPr>
         <w:t>user’s_ID</w:t>
       </w:r>
@@ -1761,8 +1737,8 @@
       <w:r>
         <w:rPr>
           <w:rFonts w:ascii="Lucida Console" w:hAnsi="Lucida Console"/>
-          <w:sz w:val="20"/>
-          <w:szCs w:val="20"/>
+          <w:sz w:val="18"/>
+          <w:szCs w:val="18"/>
         </w:rPr>
         <w:t xml:space="preserve">, </w:t>
       </w:r>
@@ -1770,8 +1746,8 @@
       <w:r>
         <w:rPr>
           <w:rFonts w:ascii="Lucida Console" w:hAnsi="Lucida Console"/>
-          <w:sz w:val="20"/>
-          <w:szCs w:val="20"/>
+          <w:sz w:val="18"/>
+          <w:szCs w:val="18"/>
         </w:rPr>
         <w:t>product_ID</w:t>
       </w:r>
@@ -1779,8 +1755,8 @@
       <w:r>
         <w:rPr>
           <w:rFonts w:ascii="Lucida Console" w:hAnsi="Lucida Console"/>
-          <w:sz w:val="20"/>
-          <w:szCs w:val="20"/>
+          <w:sz w:val="18"/>
+          <w:szCs w:val="18"/>
         </w:rPr>
         <w:t xml:space="preserve">, quantity, </w:t>
       </w:r>
@@ -1788,8 +1764,8 @@
       <w:r>
         <w:rPr>
           <w:rFonts w:ascii="Lucida Console" w:hAnsi="Lucida Console"/>
-          <w:sz w:val="20"/>
-          <w:szCs w:val="20"/>
+          <w:sz w:val="18"/>
+          <w:szCs w:val="18"/>
         </w:rPr>
         <w:t>recept_num</w:t>
       </w:r>
@@ -1797,8 +1773,8 @@
       <w:r>
         <w:rPr>
           <w:rFonts w:ascii="Lucida Console" w:hAnsi="Lucida Console"/>
-          <w:sz w:val="20"/>
-          <w:szCs w:val="20"/>
+          <w:sz w:val="18"/>
+          <w:szCs w:val="18"/>
         </w:rPr>
         <w:t>)</w:t>
       </w:r>
@@ -1812,15 +1788,15 @@
         </w:numPr>
         <w:rPr>
           <w:rFonts w:ascii="Lucida Console" w:hAnsi="Lucida Console"/>
-          <w:sz w:val="20"/>
-          <w:szCs w:val="20"/>
-        </w:rPr>
-      </w:pPr>
-      <w:r>
-        <w:rPr>
-          <w:rFonts w:ascii="Lucida Console" w:hAnsi="Lucida Console"/>
-          <w:sz w:val="20"/>
-          <w:szCs w:val="20"/>
+          <w:sz w:val="18"/>
+          <w:szCs w:val="18"/>
+        </w:rPr>
+      </w:pPr>
+      <w:r>
+        <w:rPr>
+          <w:rFonts w:ascii="Lucida Console" w:hAnsi="Lucida Console"/>
+          <w:sz w:val="18"/>
+          <w:szCs w:val="18"/>
         </w:rPr>
         <w:t xml:space="preserve">Products (ID, name, </w:t>
       </w:r>
@@ -1828,8 +1804,8 @@
       <w:r>
         <w:rPr>
           <w:rFonts w:ascii="Lucida Console" w:hAnsi="Lucida Console"/>
-          <w:sz w:val="20"/>
-          <w:szCs w:val="20"/>
+          <w:sz w:val="18"/>
+          <w:szCs w:val="18"/>
         </w:rPr>
         <w:t>supplier_ID</w:t>
       </w:r>
@@ -1837,8 +1813,8 @@
       <w:r>
         <w:rPr>
           <w:rFonts w:ascii="Lucida Console" w:hAnsi="Lucida Console"/>
-          <w:sz w:val="20"/>
-          <w:szCs w:val="20"/>
+          <w:sz w:val="18"/>
+          <w:szCs w:val="18"/>
         </w:rPr>
         <w:t xml:space="preserve">, </w:t>
       </w:r>
@@ -1846,8 +1822,8 @@
       <w:r>
         <w:rPr>
           <w:rFonts w:ascii="Lucida Console" w:hAnsi="Lucida Console"/>
-          <w:sz w:val="20"/>
-          <w:szCs w:val="20"/>
+          <w:sz w:val="18"/>
+          <w:szCs w:val="18"/>
         </w:rPr>
         <w:t>total_quantity</w:t>
       </w:r>
@@ -1855,8 +1831,8 @@
       <w:r>
         <w:rPr>
           <w:rFonts w:ascii="Lucida Console" w:hAnsi="Lucida Console"/>
-          <w:sz w:val="20"/>
-          <w:szCs w:val="20"/>
+          <w:sz w:val="18"/>
+          <w:szCs w:val="18"/>
         </w:rPr>
         <w:t xml:space="preserve">, </w:t>
       </w:r>
@@ -1864,8 +1840,8 @@
       <w:r>
         <w:rPr>
           <w:rFonts w:ascii="Lucida Console" w:hAnsi="Lucida Console"/>
-          <w:sz w:val="20"/>
-          <w:szCs w:val="20"/>
+          <w:sz w:val="18"/>
+          <w:szCs w:val="18"/>
         </w:rPr>
         <w:t>expiry_data</w:t>
       </w:r>
@@ -1873,8 +1849,8 @@
       <w:r>
         <w:rPr>
           <w:rFonts w:ascii="Lucida Console" w:hAnsi="Lucida Console"/>
-          <w:sz w:val="20"/>
-          <w:szCs w:val="20"/>
+          <w:sz w:val="18"/>
+          <w:szCs w:val="18"/>
         </w:rPr>
         <w:t>)</w:t>
       </w:r>
@@ -1888,65 +1864,57 @@
         </w:numPr>
         <w:rPr>
           <w:rFonts w:ascii="Lucida Console" w:hAnsi="Lucida Console"/>
-          <w:sz w:val="20"/>
-          <w:szCs w:val="20"/>
-        </w:rPr>
-      </w:pPr>
-      <w:r>
-        <w:rPr>
-          <w:rFonts w:ascii="Lucida Console" w:hAnsi="Lucida Console"/>
-          <w:sz w:val="20"/>
-          <w:szCs w:val="20"/>
-        </w:rPr>
-        <w:t xml:space="preserve">Suppliers </w:t>
-      </w:r>
-      <w:r>
-        <w:rPr>
-          <w:rFonts w:ascii="Lucida Console" w:hAnsi="Lucida Console"/>
           <w:sz w:val="18"/>
           <w:szCs w:val="18"/>
         </w:rPr>
-        <w:t xml:space="preserve">(ID, name, </w:t>
-      </w:r>
-      <w:proofErr w:type="spellStart"/>
+      </w:pPr>
       <w:r>
         <w:rPr>
           <w:rFonts w:ascii="Lucida Console" w:hAnsi="Lucida Console"/>
           <w:sz w:val="18"/>
           <w:szCs w:val="18"/>
         </w:rPr>
-        <w:t>product_ID</w:t>
-      </w:r>
-      <w:r>
-        <w:rPr>
-          <w:rFonts w:ascii="Lucida Console" w:hAnsi="Lucida Console"/>
-          <w:sz w:val="18"/>
-          <w:szCs w:val="18"/>
-        </w:rPr>
-        <w:t>s</w:t>
+        <w:t xml:space="preserve">Suppliers </w:t>
+      </w:r>
+      <w:r>
+        <w:rPr>
+          <w:rFonts w:ascii="Lucida Console" w:hAnsi="Lucida Console"/>
+          <w:sz w:val="16"/>
+          <w:szCs w:val="16"/>
+        </w:rPr>
+        <w:t xml:space="preserve">(ID, name, </w:t>
+      </w:r>
+      <w:proofErr w:type="spellStart"/>
+      <w:r>
+        <w:rPr>
+          <w:rFonts w:ascii="Lucida Console" w:hAnsi="Lucida Console"/>
+          <w:sz w:val="16"/>
+          <w:szCs w:val="16"/>
+        </w:rPr>
+        <w:t>product_IDs</w:t>
       </w:r>
       <w:proofErr w:type="spellEnd"/>
       <w:r>
         <w:rPr>
           <w:rFonts w:ascii="Lucida Console" w:hAnsi="Lucida Console"/>
-          <w:sz w:val="18"/>
-          <w:szCs w:val="18"/>
+          <w:sz w:val="16"/>
+          <w:szCs w:val="16"/>
         </w:rPr>
         <w:t xml:space="preserve">, </w:t>
       </w:r>
       <w:r>
         <w:rPr>
           <w:rFonts w:ascii="Lucida Console" w:hAnsi="Lucida Console"/>
-          <w:sz w:val="18"/>
-          <w:szCs w:val="18"/>
+          <w:sz w:val="16"/>
+          <w:szCs w:val="16"/>
         </w:rPr>
         <w:t>address, phone, email</w:t>
       </w:r>
       <w:r>
         <w:rPr>
           <w:rFonts w:ascii="Lucida Console" w:hAnsi="Lucida Console"/>
-          <w:sz w:val="18"/>
-          <w:szCs w:val="18"/>
+          <w:sz w:val="16"/>
+          <w:szCs w:val="16"/>
         </w:rPr>
         <w:t xml:space="preserve">, status, </w:t>
       </w:r>
@@ -1954,8 +1922,8 @@
       <w:r>
         <w:rPr>
           <w:rFonts w:ascii="Lucida Console" w:hAnsi="Lucida Console"/>
-          <w:sz w:val="18"/>
-          <w:szCs w:val="18"/>
+          <w:sz w:val="16"/>
+          <w:szCs w:val="16"/>
         </w:rPr>
         <w:t>delivery_date</w:t>
       </w:r>
@@ -1963,11 +1931,31 @@
       <w:r>
         <w:rPr>
           <w:rFonts w:ascii="Lucida Console" w:hAnsi="Lucida Console"/>
-          <w:sz w:val="18"/>
-          <w:szCs w:val="18"/>
+          <w:sz w:val="16"/>
+          <w:szCs w:val="16"/>
         </w:rPr>
         <w:t>)</w:t>
       </w:r>
+    </w:p>
+    <w:p>
+      <w:pPr>
+        <w:pStyle w:val="ListParagraph"/>
+        <w:rPr>
+          <w:rFonts w:ascii="Lucida Console" w:hAnsi="Lucida Console"/>
+          <w:sz w:val="20"/>
+          <w:szCs w:val="20"/>
+        </w:rPr>
+      </w:pPr>
+    </w:p>
+    <w:p>
+      <w:pPr>
+        <w:pStyle w:val="ListParagraph"/>
+        <w:rPr>
+          <w:rFonts w:ascii="Lucida Console" w:hAnsi="Lucida Console"/>
+          <w:sz w:val="20"/>
+          <w:szCs w:val="20"/>
+        </w:rPr>
+      </w:pPr>
     </w:p>
     <w:p>
       <w:pPr>
@@ -1983,6 +1971,14 @@
           <w:szCs w:val="20"/>
         </w:rPr>
       </w:pPr>
+      <w:r>
+        <w:rPr>
+          <w:rFonts w:ascii="Lucida Console" w:hAnsi="Lucida Console"/>
+          <w:sz w:val="20"/>
+          <w:szCs w:val="20"/>
+        </w:rPr>
+        <w:t>Integrating database and extract values</w:t>
+      </w:r>
     </w:p>
     <w:sectPr>
       <w:pgSz w:w="12240" w:h="15840"/>

</xml_diff>

<commit_message>
Finished the admin's UI
New features can be added  in the next stages. Also, many attributes may be changed if found not suitable to what's needed.
</commit_message>
<xml_diff>
--- a/Project-Portfolio.docx
+++ b/Project-Portfolio.docx
@@ -1722,18 +1722,16 @@
           <w:sz w:val="18"/>
           <w:szCs w:val="18"/>
         </w:rPr>
-        <w:t xml:space="preserve">Transactions (ID, amount, </w:t>
-      </w:r>
-      <w:proofErr w:type="spellStart"/>
+        <w:t xml:space="preserve">Transactions (ID, </w:t>
+      </w:r>
       <w:r>
         <w:rPr>
           <w:rFonts w:ascii="Lucida Console" w:hAnsi="Lucida Console"/>
           <w:sz w:val="18"/>
           <w:szCs w:val="18"/>
         </w:rPr>
-        <w:t>user’s_ID</w:t>
-      </w:r>
-      <w:proofErr w:type="spellEnd"/>
+        <w:t>quantity</w:t>
+      </w:r>
       <w:r>
         <w:rPr>
           <w:rFonts w:ascii="Lucida Console" w:hAnsi="Lucida Console"/>
@@ -1749,7 +1747,7 @@
           <w:sz w:val="18"/>
           <w:szCs w:val="18"/>
         </w:rPr>
-        <w:t>product_ID</w:t>
+        <w:t>user’s_ID</w:t>
       </w:r>
       <w:proofErr w:type="spellEnd"/>
       <w:r>
@@ -1758,7 +1756,25 @@
           <w:sz w:val="18"/>
           <w:szCs w:val="18"/>
         </w:rPr>
-        <w:t xml:space="preserve">, quantity, </w:t>
+        <w:t xml:space="preserve">, </w:t>
+      </w:r>
+      <w:proofErr w:type="spellStart"/>
+      <w:r>
+        <w:rPr>
+          <w:rFonts w:ascii="Lucida Console" w:hAnsi="Lucida Console"/>
+          <w:sz w:val="18"/>
+          <w:szCs w:val="18"/>
+        </w:rPr>
+        <w:t>product_ID</w:t>
+      </w:r>
+      <w:proofErr w:type="spellEnd"/>
+      <w:r>
+        <w:rPr>
+          <w:rFonts w:ascii="Lucida Console" w:hAnsi="Lucida Console"/>
+          <w:sz w:val="18"/>
+          <w:szCs w:val="18"/>
+        </w:rPr>
+        <w:t xml:space="preserve">, </w:t>
       </w:r>
       <w:proofErr w:type="spellStart"/>
       <w:r>

</xml_diff>